<commit_message>
revisao da interface - pedidos de apoio, instituicoes, etc
</commit_message>
<xml_diff>
--- a/documentacao do projecto/outros/SAPDR-icone.docx
+++ b/documentacao do projecto/outros/SAPDR-icone.docx
@@ -292,7 +292,15 @@
           <w:lang w:val="pt-PT"/>
         </w:rPr>
       </w:pPr>
-    </w:p>
+      <w:bookmarkStart w:id="0" w:name="_GoBack"/>
+      <w:r>
+        <w:rPr>
+          <w:lang w:val="pt-PT"/>
+        </w:rPr>
+        <w:t>Autenticação</w:t>
+      </w:r>
+    </w:p>
+    <w:bookmarkEnd w:id="0"/>
     <w:p>
       <w:pPr>
         <w:rPr>
@@ -730,8 +738,6 @@
         </w:rPr>
         <w:t>d</w:t>
       </w:r>
-      <w:bookmarkStart w:id="0" w:name="_GoBack"/>
-      <w:bookmarkEnd w:id="0"/>
     </w:p>
     <w:p>
       <w:pPr>

</xml_diff>